<commit_message>
rapport02 update er Diagram
</commit_message>
<xml_diff>
--- a/03_Rapport02.docx
+++ b/03_Rapport02.docx
@@ -2893,6 +2893,64 @@
     </w:p>
     <w:p>
       <w:pPr>
+        <w:ind w:left="360"/>
+        <w:rPr>
+          <w:rFonts w:ascii="Calibri" w:hAnsi="Calibri" w:cs="Calibri"/>
+          <w:i/>
+          <w:iCs/>
+          <w:sz w:val="28"/>
+          <w:szCs w:val="28"/>
+        </w:rPr>
+      </w:pPr>
+      <w:r>
+        <w:rPr>
+          <w:rFonts w:ascii="Calibri" w:hAnsi="Calibri" w:cs="Calibri"/>
+          <w:sz w:val="28"/>
+          <w:szCs w:val="28"/>
+        </w:rPr>
+        <w:t>Voici le schéma ER de l'application BonEsprit</w:t>
+      </w:r>
+      <w:r>
+        <w:rPr>
+          <w:rFonts w:ascii="Calibri" w:hAnsi="Calibri" w:cs="Calibri"/>
+          <w:sz w:val="28"/>
+          <w:szCs w:val="28"/>
+        </w:rPr>
+        <w:t xml:space="preserve"> </w:t>
+      </w:r>
+      <w:r>
+        <w:rPr>
+          <w:rFonts w:ascii="Calibri" w:hAnsi="Calibri" w:cs="Calibri"/>
+          <w:i/>
+          <w:iCs/>
+          <w:sz w:val="28"/>
+          <w:szCs w:val="28"/>
+        </w:rPr>
+        <w:t>(</w:t>
+      </w:r>
+      <w:r>
+        <w:rPr>
+          <w:rFonts w:ascii="Calibri" w:hAnsi="Calibri" w:cs="Calibri"/>
+          <w:i/>
+          <w:iCs/>
+          <w:sz w:val="28"/>
+          <w:szCs w:val="28"/>
+        </w:rPr>
+        <w:t>voir le fichier ER.png pour plus de détails</w:t>
+      </w:r>
+      <w:r>
+        <w:rPr>
+          <w:rFonts w:ascii="Calibri" w:hAnsi="Calibri" w:cs="Calibri"/>
+          <w:i/>
+          <w:iCs/>
+          <w:sz w:val="28"/>
+          <w:szCs w:val="28"/>
+        </w:rPr>
+        <w:t>):</w:t>
+      </w:r>
+    </w:p>
+    <w:p>
+      <w:pPr>
         <w:pStyle w:val="ListParagraph"/>
         <w:ind w:left="1080"/>
       </w:pPr>
@@ -2900,17 +2958,1320 @@
     <w:p>
       <w:pPr>
         <w:spacing w:line="360" w:lineRule="auto"/>
-        <w:jc w:val="both"/>
-        <w:rPr>
-          <w:sz w:val="28"/>
-          <w:szCs w:val="28"/>
-        </w:rPr>
-      </w:pPr>
+        <w:jc w:val="center"/>
+        <w:rPr>
+          <w:sz w:val="28"/>
+          <w:szCs w:val="28"/>
+        </w:rPr>
+      </w:pPr>
+      <w:r>
+        <w:rPr>
+          <w:noProof/>
+          <w:sz w:val="28"/>
+          <w:szCs w:val="28"/>
+        </w:rPr>
+        <w:drawing>
+          <wp:inline distT="0" distB="0" distL="0" distR="0" wp14:anchorId="0891B7A3" wp14:editId="54E22D67">
+            <wp:extent cx="5943600" cy="3550285"/>
+            <wp:effectExtent l="0" t="0" r="0" b="0"/>
+            <wp:docPr id="9" name="Picture 9"/>
+            <wp:cNvGraphicFramePr>
+              <a:graphicFrameLocks xmlns:a="http://schemas.openxmlformats.org/drawingml/2006/main" noChangeAspect="1"/>
+            </wp:cNvGraphicFramePr>
+            <a:graphic xmlns:a="http://schemas.openxmlformats.org/drawingml/2006/main">
+              <a:graphicData uri="http://schemas.openxmlformats.org/drawingml/2006/picture">
+                <pic:pic xmlns:pic="http://schemas.openxmlformats.org/drawingml/2006/picture">
+                  <pic:nvPicPr>
+                    <pic:cNvPr id="9" name="Picture 9"/>
+                    <pic:cNvPicPr/>
+                  </pic:nvPicPr>
+                  <pic:blipFill>
+                    <a:blip r:embed="rId8">
+                      <a:extLst>
+                        <a:ext uri="{28A0092B-C50C-407E-A947-70E740481C1C}">
+                          <a14:useLocalDpi xmlns:a14="http://schemas.microsoft.com/office/drawing/2010/main" val="0"/>
+                        </a:ext>
+                      </a:extLst>
+                    </a:blip>
+                    <a:stretch>
+                      <a:fillRect/>
+                    </a:stretch>
+                  </pic:blipFill>
+                  <pic:spPr>
+                    <a:xfrm>
+                      <a:off x="0" y="0"/>
+                      <a:ext cx="5943600" cy="3550285"/>
+                    </a:xfrm>
+                    <a:prstGeom prst="rect">
+                      <a:avLst/>
+                    </a:prstGeom>
+                  </pic:spPr>
+                </pic:pic>
+              </a:graphicData>
+            </a:graphic>
+          </wp:inline>
+        </w:drawing>
+      </w:r>
     </w:p>
     <w:p>
       <w:pPr>
         <w:pStyle w:val="ListParagraph"/>
         <w:ind w:left="1080"/>
+      </w:pPr>
+    </w:p>
+    <w:p>
+      <w:pPr>
+        <w:pStyle w:val="ListParagraph"/>
+        <w:ind w:left="0"/>
+        <w:rPr>
+          <w:rFonts w:ascii="Calibri" w:hAnsi="Calibri" w:cs="Calibri"/>
+          <w:sz w:val="28"/>
+          <w:szCs w:val="28"/>
+        </w:rPr>
+      </w:pPr>
+      <w:r>
+        <w:rPr>
+          <w:rFonts w:ascii="Calibri" w:hAnsi="Calibri" w:cs="Calibri"/>
+          <w:sz w:val="28"/>
+          <w:szCs w:val="28"/>
+        </w:rPr>
+        <w:t>L'application a un total de 5 entités:</w:t>
+      </w:r>
+    </w:p>
+    <w:p>
+      <w:pPr>
+        <w:pStyle w:val="ListParagraph"/>
+        <w:rPr>
+          <w:rFonts w:ascii="Calibri" w:hAnsi="Calibri" w:cs="Calibri"/>
+          <w:sz w:val="28"/>
+          <w:szCs w:val="28"/>
+        </w:rPr>
+      </w:pPr>
+      <w:r>
+        <w:rPr>
+          <w:rFonts w:ascii="Calibri" w:hAnsi="Calibri" w:cs="Calibri"/>
+          <w:b/>
+          <w:bCs/>
+          <w:sz w:val="28"/>
+          <w:szCs w:val="28"/>
+        </w:rPr>
+        <w:t xml:space="preserve">1) </w:t>
+      </w:r>
+      <w:r>
+        <w:rPr>
+          <w:rFonts w:ascii="Calibri" w:hAnsi="Calibri" w:cs="Calibri"/>
+          <w:b/>
+          <w:bCs/>
+          <w:sz w:val="28"/>
+          <w:szCs w:val="28"/>
+        </w:rPr>
+        <w:t>USER</w:t>
+      </w:r>
+      <w:r>
+        <w:rPr>
+          <w:rFonts w:ascii="Calibri" w:hAnsi="Calibri" w:cs="Calibri"/>
+          <w:b/>
+          <w:bCs/>
+          <w:sz w:val="28"/>
+          <w:szCs w:val="28"/>
+        </w:rPr>
+        <w:t>:</w:t>
+      </w:r>
+      <w:r>
+        <w:rPr>
+          <w:rFonts w:ascii="Calibri" w:hAnsi="Calibri" w:cs="Calibri"/>
+          <w:sz w:val="28"/>
+          <w:szCs w:val="28"/>
+        </w:rPr>
+        <w:t xml:space="preserve"> l'entité représentant l'utilisateur de l'application, comprenant les informations suivantes:</w:t>
+      </w:r>
+    </w:p>
+    <w:p>
+      <w:pPr>
+        <w:pStyle w:val="ListParagraph"/>
+        <w:ind w:left="1440"/>
+        <w:rPr>
+          <w:rFonts w:ascii="Calibri" w:hAnsi="Calibri" w:cs="Calibri"/>
+          <w:sz w:val="28"/>
+          <w:szCs w:val="28"/>
+        </w:rPr>
+      </w:pPr>
+      <w:r>
+        <w:rPr>
+          <w:rFonts w:ascii="Calibri" w:hAnsi="Calibri" w:cs="Calibri"/>
+          <w:sz w:val="28"/>
+          <w:szCs w:val="28"/>
+        </w:rPr>
+        <w:t xml:space="preserve">- </w:t>
+      </w:r>
+      <w:r>
+        <w:rPr>
+          <w:rFonts w:ascii="Calibri" w:hAnsi="Calibri" w:cs="Calibri"/>
+          <w:b/>
+          <w:bCs/>
+          <w:sz w:val="28"/>
+          <w:szCs w:val="28"/>
+        </w:rPr>
+        <w:t>ID</w:t>
+      </w:r>
+      <w:r>
+        <w:rPr>
+          <w:rFonts w:ascii="Calibri" w:hAnsi="Calibri" w:cs="Calibri"/>
+          <w:sz w:val="28"/>
+          <w:szCs w:val="28"/>
+        </w:rPr>
+        <w:t>: unique et généré automatiquement lors de l'ajout d'un utilisateur.</w:t>
+      </w:r>
+    </w:p>
+    <w:p>
+      <w:pPr>
+        <w:pStyle w:val="ListParagraph"/>
+        <w:ind w:left="1440"/>
+        <w:rPr>
+          <w:rFonts w:ascii="Calibri" w:hAnsi="Calibri" w:cs="Calibri"/>
+          <w:sz w:val="28"/>
+          <w:szCs w:val="28"/>
+        </w:rPr>
+      </w:pPr>
+      <w:r>
+        <w:rPr>
+          <w:rFonts w:ascii="Calibri" w:hAnsi="Calibri" w:cs="Calibri"/>
+          <w:sz w:val="28"/>
+          <w:szCs w:val="28"/>
+        </w:rPr>
+        <w:t xml:space="preserve">- </w:t>
+      </w:r>
+      <w:r>
+        <w:rPr>
+          <w:rFonts w:ascii="Calibri" w:hAnsi="Calibri" w:cs="Calibri"/>
+          <w:b/>
+          <w:bCs/>
+          <w:sz w:val="28"/>
+          <w:szCs w:val="28"/>
+        </w:rPr>
+        <w:t>Username</w:t>
+      </w:r>
+      <w:r>
+        <w:rPr>
+          <w:rFonts w:ascii="Calibri" w:hAnsi="Calibri" w:cs="Calibri"/>
+          <w:sz w:val="28"/>
+          <w:szCs w:val="28"/>
+        </w:rPr>
+        <w:t>: nom d'utilisateur, unique.</w:t>
+      </w:r>
+    </w:p>
+    <w:p>
+      <w:pPr>
+        <w:pStyle w:val="ListParagraph"/>
+        <w:ind w:left="1440"/>
+        <w:rPr>
+          <w:rFonts w:ascii="Calibri" w:hAnsi="Calibri" w:cs="Calibri"/>
+          <w:sz w:val="28"/>
+          <w:szCs w:val="28"/>
+        </w:rPr>
+      </w:pPr>
+      <w:r>
+        <w:rPr>
+          <w:rFonts w:ascii="Calibri" w:hAnsi="Calibri" w:cs="Calibri"/>
+          <w:sz w:val="28"/>
+          <w:szCs w:val="28"/>
+        </w:rPr>
+        <w:t xml:space="preserve">- </w:t>
+      </w:r>
+      <w:r>
+        <w:rPr>
+          <w:rFonts w:ascii="Calibri" w:hAnsi="Calibri" w:cs="Calibri"/>
+          <w:b/>
+          <w:bCs/>
+          <w:sz w:val="28"/>
+          <w:szCs w:val="28"/>
+        </w:rPr>
+        <w:t>Password</w:t>
+      </w:r>
+      <w:r>
+        <w:rPr>
+          <w:rFonts w:ascii="Calibri" w:hAnsi="Calibri" w:cs="Calibri"/>
+          <w:sz w:val="28"/>
+          <w:szCs w:val="28"/>
+        </w:rPr>
+        <w:t>: le mot de passe du compte.</w:t>
+      </w:r>
+    </w:p>
+    <w:p>
+      <w:pPr>
+        <w:pStyle w:val="ListParagraph"/>
+        <w:ind w:left="1440"/>
+        <w:rPr>
+          <w:rFonts w:ascii="Calibri" w:hAnsi="Calibri" w:cs="Calibri"/>
+          <w:sz w:val="28"/>
+          <w:szCs w:val="28"/>
+        </w:rPr>
+      </w:pPr>
+      <w:r>
+        <w:rPr>
+          <w:rFonts w:ascii="Calibri" w:hAnsi="Calibri" w:cs="Calibri"/>
+          <w:sz w:val="28"/>
+          <w:szCs w:val="28"/>
+        </w:rPr>
+        <w:t xml:space="preserve">- </w:t>
+      </w:r>
+      <w:r>
+        <w:rPr>
+          <w:rFonts w:ascii="Calibri" w:hAnsi="Calibri" w:cs="Calibri"/>
+          <w:b/>
+          <w:bCs/>
+          <w:sz w:val="28"/>
+          <w:szCs w:val="28"/>
+        </w:rPr>
+        <w:t>First_name</w:t>
+      </w:r>
+      <w:r>
+        <w:rPr>
+          <w:rFonts w:ascii="Calibri" w:hAnsi="Calibri" w:cs="Calibri"/>
+          <w:sz w:val="28"/>
+          <w:szCs w:val="28"/>
+        </w:rPr>
+        <w:t>: le nom de l'utilisateur</w:t>
+      </w:r>
+    </w:p>
+    <w:p>
+      <w:pPr>
+        <w:pStyle w:val="ListParagraph"/>
+        <w:ind w:left="1440"/>
+        <w:rPr>
+          <w:rFonts w:ascii="Calibri" w:hAnsi="Calibri" w:cs="Calibri"/>
+          <w:sz w:val="28"/>
+          <w:szCs w:val="28"/>
+        </w:rPr>
+      </w:pPr>
+      <w:r>
+        <w:rPr>
+          <w:rFonts w:ascii="Calibri" w:hAnsi="Calibri" w:cs="Calibri"/>
+          <w:sz w:val="28"/>
+          <w:szCs w:val="28"/>
+        </w:rPr>
+        <w:t xml:space="preserve">- </w:t>
+      </w:r>
+      <w:r>
+        <w:rPr>
+          <w:rFonts w:ascii="Calibri" w:hAnsi="Calibri" w:cs="Calibri"/>
+          <w:b/>
+          <w:bCs/>
+          <w:sz w:val="28"/>
+          <w:szCs w:val="28"/>
+        </w:rPr>
+        <w:t>Last_name</w:t>
+      </w:r>
+      <w:r>
+        <w:rPr>
+          <w:rFonts w:ascii="Calibri" w:hAnsi="Calibri" w:cs="Calibri"/>
+          <w:sz w:val="28"/>
+          <w:szCs w:val="28"/>
+        </w:rPr>
+        <w:t>: le nom de famille de l'utilisateur</w:t>
+      </w:r>
+    </w:p>
+    <w:p>
+      <w:pPr>
+        <w:pStyle w:val="ListParagraph"/>
+        <w:ind w:left="1440"/>
+        <w:rPr>
+          <w:rFonts w:ascii="Calibri" w:hAnsi="Calibri" w:cs="Calibri"/>
+          <w:sz w:val="28"/>
+          <w:szCs w:val="28"/>
+        </w:rPr>
+      </w:pPr>
+      <w:r>
+        <w:rPr>
+          <w:rFonts w:ascii="Calibri" w:hAnsi="Calibri" w:cs="Calibri"/>
+          <w:sz w:val="28"/>
+          <w:szCs w:val="28"/>
+        </w:rPr>
+        <w:t xml:space="preserve">- </w:t>
+      </w:r>
+      <w:r>
+        <w:rPr>
+          <w:rFonts w:ascii="Calibri" w:hAnsi="Calibri" w:cs="Calibri"/>
+          <w:b/>
+          <w:bCs/>
+          <w:sz w:val="28"/>
+          <w:szCs w:val="28"/>
+        </w:rPr>
+        <w:t>E</w:t>
+      </w:r>
+      <w:r>
+        <w:rPr>
+          <w:rFonts w:ascii="Calibri" w:hAnsi="Calibri" w:cs="Calibri"/>
+          <w:b/>
+          <w:bCs/>
+          <w:sz w:val="28"/>
+          <w:szCs w:val="28"/>
+        </w:rPr>
+        <w:t>mail</w:t>
+      </w:r>
+      <w:r>
+        <w:rPr>
+          <w:rFonts w:ascii="Calibri" w:hAnsi="Calibri" w:cs="Calibri"/>
+          <w:sz w:val="28"/>
+          <w:szCs w:val="28"/>
+        </w:rPr>
+        <w:t>: email de l'utilisateur, unique.</w:t>
+      </w:r>
+    </w:p>
+    <w:p>
+      <w:pPr>
+        <w:ind w:left="720"/>
+        <w:rPr>
+          <w:rFonts w:ascii="Calibri" w:hAnsi="Calibri" w:cs="Calibri"/>
+          <w:sz w:val="28"/>
+          <w:szCs w:val="28"/>
+        </w:rPr>
+      </w:pPr>
+      <w:r>
+        <w:rPr>
+          <w:rFonts w:ascii="Calibri" w:hAnsi="Calibri" w:cs="Calibri"/>
+          <w:b/>
+          <w:bCs/>
+          <w:sz w:val="28"/>
+          <w:szCs w:val="28"/>
+        </w:rPr>
+        <w:lastRenderedPageBreak/>
+        <w:t xml:space="preserve">2) </w:t>
+      </w:r>
+      <w:r>
+        <w:rPr>
+          <w:rFonts w:ascii="Calibri" w:hAnsi="Calibri" w:cs="Calibri"/>
+          <w:b/>
+          <w:bCs/>
+          <w:sz w:val="28"/>
+          <w:szCs w:val="28"/>
+        </w:rPr>
+        <w:t>THERAPIST</w:t>
+      </w:r>
+      <w:r>
+        <w:rPr>
+          <w:rFonts w:ascii="Calibri" w:hAnsi="Calibri" w:cs="Calibri"/>
+          <w:b/>
+          <w:bCs/>
+          <w:sz w:val="28"/>
+          <w:szCs w:val="28"/>
+        </w:rPr>
+        <w:t xml:space="preserve">: </w:t>
+      </w:r>
+      <w:r>
+        <w:rPr>
+          <w:rFonts w:ascii="Calibri" w:hAnsi="Calibri" w:cs="Calibri"/>
+          <w:sz w:val="28"/>
+          <w:szCs w:val="28"/>
+        </w:rPr>
+        <w:t xml:space="preserve">experts dans le domaine de la psychologie, sont le type d'entités </w:t>
+      </w:r>
+      <w:r>
+        <w:rPr>
+          <w:rFonts w:ascii="Calibri" w:hAnsi="Calibri" w:cs="Calibri"/>
+          <w:b/>
+          <w:bCs/>
+          <w:sz w:val="28"/>
+          <w:szCs w:val="28"/>
+        </w:rPr>
+        <w:t>héritées</w:t>
+      </w:r>
+      <w:r>
+        <w:rPr>
+          <w:rFonts w:ascii="Calibri" w:hAnsi="Calibri" w:cs="Calibri"/>
+          <w:sz w:val="28"/>
+          <w:szCs w:val="28"/>
+        </w:rPr>
+        <w:t xml:space="preserve"> de l'entité </w:t>
+      </w:r>
+      <w:r>
+        <w:rPr>
+          <w:rFonts w:ascii="Calibri" w:hAnsi="Calibri" w:cs="Calibri"/>
+          <w:b/>
+          <w:bCs/>
+          <w:sz w:val="28"/>
+          <w:szCs w:val="28"/>
+        </w:rPr>
+        <w:t>USER</w:t>
+      </w:r>
+      <w:r>
+        <w:rPr>
+          <w:rFonts w:ascii="Calibri" w:hAnsi="Calibri" w:cs="Calibri"/>
+          <w:sz w:val="28"/>
+          <w:szCs w:val="28"/>
+        </w:rPr>
+        <w:t>, avec les propriétés supplémentaires suivantes:</w:t>
+      </w:r>
+    </w:p>
+    <w:p>
+      <w:pPr>
+        <w:ind w:left="720" w:firstLine="720"/>
+        <w:rPr>
+          <w:rFonts w:ascii="Calibri" w:hAnsi="Calibri" w:cs="Calibri"/>
+          <w:sz w:val="28"/>
+          <w:szCs w:val="28"/>
+        </w:rPr>
+      </w:pPr>
+      <w:r>
+        <w:rPr>
+          <w:rFonts w:ascii="Calibri" w:hAnsi="Calibri" w:cs="Calibri"/>
+          <w:b/>
+          <w:bCs/>
+          <w:sz w:val="28"/>
+          <w:szCs w:val="28"/>
+        </w:rPr>
+        <w:t>- Certificat</w:t>
+      </w:r>
+      <w:r>
+        <w:rPr>
+          <w:rFonts w:ascii="Calibri" w:hAnsi="Calibri" w:cs="Calibri"/>
+          <w:b/>
+          <w:bCs/>
+          <w:sz w:val="28"/>
+          <w:szCs w:val="28"/>
+        </w:rPr>
+        <w:t>e</w:t>
+      </w:r>
+      <w:r>
+        <w:rPr>
+          <w:rFonts w:ascii="Calibri" w:hAnsi="Calibri" w:cs="Calibri"/>
+          <w:b/>
+          <w:bCs/>
+          <w:sz w:val="28"/>
+          <w:szCs w:val="28"/>
+        </w:rPr>
+        <w:t xml:space="preserve">s: </w:t>
+      </w:r>
+      <w:r>
+        <w:rPr>
+          <w:rFonts w:ascii="Calibri" w:hAnsi="Calibri" w:cs="Calibri"/>
+          <w:sz w:val="28"/>
+          <w:szCs w:val="28"/>
+        </w:rPr>
+        <w:t>liste des certificats de thérapeute.</w:t>
+      </w:r>
+    </w:p>
+    <w:p>
+      <w:pPr>
+        <w:ind w:left="720" w:firstLine="720"/>
+        <w:rPr>
+          <w:rFonts w:ascii="Calibri" w:hAnsi="Calibri" w:cs="Calibri"/>
+          <w:b/>
+          <w:bCs/>
+          <w:sz w:val="28"/>
+          <w:szCs w:val="28"/>
+        </w:rPr>
+      </w:pPr>
+      <w:r>
+        <w:rPr>
+          <w:rFonts w:ascii="Calibri" w:hAnsi="Calibri" w:cs="Calibri"/>
+          <w:b/>
+          <w:bCs/>
+          <w:sz w:val="28"/>
+          <w:szCs w:val="28"/>
+        </w:rPr>
+        <w:t xml:space="preserve">- </w:t>
+      </w:r>
+      <w:r>
+        <w:rPr>
+          <w:rFonts w:ascii="Calibri" w:hAnsi="Calibri" w:cs="Calibri"/>
+          <w:b/>
+          <w:bCs/>
+          <w:sz w:val="28"/>
+          <w:szCs w:val="28"/>
+        </w:rPr>
+        <w:t>E</w:t>
+      </w:r>
+      <w:r>
+        <w:rPr>
+          <w:rFonts w:ascii="Calibri" w:hAnsi="Calibri" w:cs="Calibri"/>
+          <w:b/>
+          <w:bCs/>
+          <w:sz w:val="28"/>
+          <w:szCs w:val="28"/>
+        </w:rPr>
+        <w:t>xp</w:t>
+      </w:r>
+      <w:r>
+        <w:rPr>
+          <w:rFonts w:ascii="Calibri" w:hAnsi="Calibri" w:cs="Calibri"/>
+          <w:b/>
+          <w:bCs/>
+          <w:sz w:val="28"/>
+          <w:szCs w:val="28"/>
+        </w:rPr>
+        <w:t>e</w:t>
+      </w:r>
+      <w:r>
+        <w:rPr>
+          <w:rFonts w:ascii="Calibri" w:hAnsi="Calibri" w:cs="Calibri"/>
+          <w:b/>
+          <w:bCs/>
+          <w:sz w:val="28"/>
+          <w:szCs w:val="28"/>
+        </w:rPr>
+        <w:t xml:space="preserve">rience: </w:t>
+      </w:r>
+      <w:r>
+        <w:rPr>
+          <w:rFonts w:ascii="Calibri" w:hAnsi="Calibri" w:cs="Calibri"/>
+          <w:sz w:val="28"/>
+          <w:szCs w:val="28"/>
+        </w:rPr>
+        <w:t>années d'expérience</w:t>
+      </w:r>
+      <w:r>
+        <w:rPr>
+          <w:rFonts w:ascii="Calibri" w:hAnsi="Calibri" w:cs="Calibri"/>
+          <w:sz w:val="28"/>
+          <w:szCs w:val="28"/>
+        </w:rPr>
+        <w:t>.</w:t>
+      </w:r>
+    </w:p>
+    <w:p>
+      <w:pPr>
+        <w:ind w:left="720" w:firstLine="720"/>
+        <w:rPr>
+          <w:rFonts w:ascii="Calibri" w:hAnsi="Calibri" w:cs="Calibri"/>
+          <w:sz w:val="28"/>
+          <w:szCs w:val="28"/>
+        </w:rPr>
+      </w:pPr>
+      <w:r>
+        <w:rPr>
+          <w:rFonts w:ascii="Calibri" w:hAnsi="Calibri" w:cs="Calibri"/>
+          <w:b/>
+          <w:bCs/>
+          <w:sz w:val="28"/>
+          <w:szCs w:val="28"/>
+        </w:rPr>
+        <w:t xml:space="preserve">- </w:t>
+      </w:r>
+      <w:r>
+        <w:rPr>
+          <w:rFonts w:ascii="Calibri" w:hAnsi="Calibri" w:cs="Calibri"/>
+          <w:b/>
+          <w:bCs/>
+          <w:sz w:val="28"/>
+          <w:szCs w:val="28"/>
+        </w:rPr>
+        <w:t>W</w:t>
+      </w:r>
+      <w:r>
+        <w:rPr>
+          <w:rFonts w:ascii="Calibri" w:hAnsi="Calibri" w:cs="Calibri"/>
+          <w:b/>
+          <w:bCs/>
+          <w:sz w:val="28"/>
+          <w:szCs w:val="28"/>
+        </w:rPr>
+        <w:t xml:space="preserve">orking_place: </w:t>
+      </w:r>
+      <w:r>
+        <w:rPr>
+          <w:rFonts w:ascii="Calibri" w:hAnsi="Calibri" w:cs="Calibri"/>
+          <w:sz w:val="28"/>
+          <w:szCs w:val="28"/>
+        </w:rPr>
+        <w:t>adresse du lieu de travail</w:t>
+      </w:r>
+      <w:r>
+        <w:rPr>
+          <w:rFonts w:ascii="Calibri" w:hAnsi="Calibri" w:cs="Calibri"/>
+          <w:sz w:val="28"/>
+          <w:szCs w:val="28"/>
+        </w:rPr>
+        <w:t>.</w:t>
+      </w:r>
+    </w:p>
+    <w:p>
+      <w:pPr>
+        <w:rPr>
+          <w:rFonts w:ascii="Calibri" w:hAnsi="Calibri" w:cs="Calibri"/>
+          <w:sz w:val="28"/>
+          <w:szCs w:val="28"/>
+        </w:rPr>
+      </w:pPr>
+    </w:p>
+    <w:p>
+      <w:pPr>
+        <w:ind w:left="720"/>
+        <w:rPr>
+          <w:rFonts w:ascii="Calibri" w:hAnsi="Calibri" w:cs="Calibri"/>
+          <w:sz w:val="28"/>
+          <w:szCs w:val="28"/>
+        </w:rPr>
+      </w:pPr>
+      <w:r>
+        <w:rPr>
+          <w:rFonts w:ascii="Calibri" w:hAnsi="Calibri" w:cs="Calibri"/>
+          <w:b/>
+          <w:bCs/>
+          <w:sz w:val="28"/>
+          <w:szCs w:val="28"/>
+        </w:rPr>
+        <w:t xml:space="preserve">3) </w:t>
+      </w:r>
+      <w:r>
+        <w:rPr>
+          <w:rFonts w:ascii="Calibri" w:hAnsi="Calibri" w:cs="Calibri"/>
+          <w:b/>
+          <w:bCs/>
+          <w:sz w:val="28"/>
+          <w:szCs w:val="28"/>
+        </w:rPr>
+        <w:t>PROBLEM</w:t>
+      </w:r>
+      <w:r>
+        <w:rPr>
+          <w:rFonts w:ascii="Calibri" w:hAnsi="Calibri" w:cs="Calibri"/>
+          <w:sz w:val="28"/>
+          <w:szCs w:val="28"/>
+        </w:rPr>
+        <w:t xml:space="preserve">: l'entité qui représente des </w:t>
+      </w:r>
+      <w:r>
+        <w:rPr>
+          <w:rFonts w:ascii="Calibri" w:hAnsi="Calibri" w:cs="Calibri"/>
+          <w:b/>
+          <w:bCs/>
+          <w:sz w:val="28"/>
+          <w:szCs w:val="28"/>
+        </w:rPr>
+        <w:t>articles</w:t>
+      </w:r>
+      <w:r>
+        <w:rPr>
+          <w:rFonts w:ascii="Calibri" w:hAnsi="Calibri" w:cs="Calibri"/>
+          <w:sz w:val="28"/>
+          <w:szCs w:val="28"/>
+        </w:rPr>
+        <w:t xml:space="preserve"> spécifiques pour les problèmes de santé psychologique et mentale, y compris les attributs suivants:</w:t>
+      </w:r>
+    </w:p>
+    <w:p>
+      <w:pPr>
+        <w:ind w:left="1440"/>
+        <w:rPr>
+          <w:rFonts w:ascii="Calibri" w:hAnsi="Calibri" w:cs="Calibri"/>
+          <w:sz w:val="28"/>
+          <w:szCs w:val="28"/>
+        </w:rPr>
+      </w:pPr>
+      <w:r>
+        <w:rPr>
+          <w:rFonts w:ascii="Calibri" w:hAnsi="Calibri" w:cs="Calibri"/>
+          <w:sz w:val="28"/>
+          <w:szCs w:val="28"/>
+        </w:rPr>
+        <w:t xml:space="preserve">- </w:t>
+      </w:r>
+      <w:r>
+        <w:rPr>
+          <w:rFonts w:ascii="Calibri" w:hAnsi="Calibri" w:cs="Calibri"/>
+          <w:b/>
+          <w:bCs/>
+          <w:sz w:val="28"/>
+          <w:szCs w:val="28"/>
+        </w:rPr>
+        <w:t>ID</w:t>
+      </w:r>
+      <w:r>
+        <w:rPr>
+          <w:rFonts w:ascii="Calibri" w:hAnsi="Calibri" w:cs="Calibri"/>
+          <w:sz w:val="28"/>
+          <w:szCs w:val="28"/>
+        </w:rPr>
+        <w:t>: code de la poste, unique.</w:t>
+      </w:r>
+    </w:p>
+    <w:p>
+      <w:pPr>
+        <w:ind w:left="1440"/>
+        <w:rPr>
+          <w:rFonts w:ascii="Calibri" w:hAnsi="Calibri" w:cs="Calibri"/>
+          <w:sz w:val="28"/>
+          <w:szCs w:val="28"/>
+        </w:rPr>
+      </w:pPr>
+      <w:r>
+        <w:rPr>
+          <w:rFonts w:ascii="Calibri" w:hAnsi="Calibri" w:cs="Calibri"/>
+          <w:sz w:val="28"/>
+          <w:szCs w:val="28"/>
+        </w:rPr>
+        <w:t xml:space="preserve">- </w:t>
+      </w:r>
+      <w:r>
+        <w:rPr>
+          <w:rFonts w:ascii="Calibri" w:hAnsi="Calibri" w:cs="Calibri"/>
+          <w:b/>
+          <w:bCs/>
+          <w:sz w:val="28"/>
+          <w:szCs w:val="28"/>
+        </w:rPr>
+        <w:t>Name</w:t>
+      </w:r>
+      <w:r>
+        <w:rPr>
+          <w:rFonts w:ascii="Calibri" w:hAnsi="Calibri" w:cs="Calibri"/>
+          <w:sz w:val="28"/>
+          <w:szCs w:val="28"/>
+        </w:rPr>
+        <w:t>: nom de l'article.</w:t>
+      </w:r>
+    </w:p>
+    <w:p>
+      <w:pPr>
+        <w:ind w:left="1440"/>
+        <w:rPr>
+          <w:rFonts w:ascii="Calibri" w:hAnsi="Calibri" w:cs="Calibri"/>
+          <w:sz w:val="28"/>
+          <w:szCs w:val="28"/>
+        </w:rPr>
+      </w:pPr>
+      <w:r>
+        <w:rPr>
+          <w:rFonts w:ascii="Calibri" w:hAnsi="Calibri" w:cs="Calibri"/>
+          <w:sz w:val="28"/>
+          <w:szCs w:val="28"/>
+        </w:rPr>
+        <w:t xml:space="preserve">- </w:t>
+      </w:r>
+      <w:r>
+        <w:rPr>
+          <w:rFonts w:ascii="Calibri" w:hAnsi="Calibri" w:cs="Calibri"/>
+          <w:b/>
+          <w:bCs/>
+          <w:sz w:val="28"/>
+          <w:szCs w:val="28"/>
+        </w:rPr>
+        <w:t>Description</w:t>
+      </w:r>
+      <w:r>
+        <w:rPr>
+          <w:rFonts w:ascii="Calibri" w:hAnsi="Calibri" w:cs="Calibri"/>
+          <w:sz w:val="28"/>
+          <w:szCs w:val="28"/>
+        </w:rPr>
+        <w:t xml:space="preserve">: une brève description de l'article, moins de </w:t>
+      </w:r>
+      <w:r>
+        <w:rPr>
+          <w:rFonts w:ascii="Calibri" w:hAnsi="Calibri" w:cs="Calibri"/>
+          <w:sz w:val="28"/>
+          <w:szCs w:val="28"/>
+        </w:rPr>
+        <w:t>500</w:t>
+      </w:r>
+      <w:r>
+        <w:rPr>
+          <w:rFonts w:ascii="Calibri" w:hAnsi="Calibri" w:cs="Calibri"/>
+          <w:sz w:val="28"/>
+          <w:szCs w:val="28"/>
+        </w:rPr>
+        <w:t xml:space="preserve"> caractères.</w:t>
+      </w:r>
+    </w:p>
+    <w:p>
+      <w:pPr>
+        <w:ind w:left="1440"/>
+        <w:rPr>
+          <w:rFonts w:ascii="Calibri" w:hAnsi="Calibri" w:cs="Calibri"/>
+          <w:sz w:val="28"/>
+          <w:szCs w:val="28"/>
+        </w:rPr>
+      </w:pPr>
+      <w:r>
+        <w:rPr>
+          <w:rFonts w:ascii="Calibri" w:hAnsi="Calibri" w:cs="Calibri"/>
+          <w:sz w:val="28"/>
+          <w:szCs w:val="28"/>
+        </w:rPr>
+        <w:t xml:space="preserve">- </w:t>
+      </w:r>
+      <w:r>
+        <w:rPr>
+          <w:rFonts w:ascii="Calibri" w:hAnsi="Calibri" w:cs="Calibri"/>
+          <w:b/>
+          <w:bCs/>
+          <w:sz w:val="28"/>
+          <w:szCs w:val="28"/>
+        </w:rPr>
+        <w:t>Symptoms</w:t>
+      </w:r>
+      <w:r>
+        <w:rPr>
+          <w:rFonts w:ascii="Calibri" w:hAnsi="Calibri" w:cs="Calibri"/>
+          <w:sz w:val="28"/>
+          <w:szCs w:val="28"/>
+        </w:rPr>
+        <w:t>: symptômes du problème.</w:t>
+      </w:r>
+    </w:p>
+    <w:p>
+      <w:pPr>
+        <w:ind w:left="1440"/>
+        <w:rPr>
+          <w:rFonts w:ascii="Calibri" w:hAnsi="Calibri" w:cs="Calibri"/>
+          <w:sz w:val="28"/>
+          <w:szCs w:val="28"/>
+        </w:rPr>
+      </w:pPr>
+      <w:r>
+        <w:rPr>
+          <w:rFonts w:ascii="Calibri" w:hAnsi="Calibri" w:cs="Calibri"/>
+          <w:sz w:val="28"/>
+          <w:szCs w:val="28"/>
+        </w:rPr>
+        <w:t xml:space="preserve">- </w:t>
+      </w:r>
+      <w:r>
+        <w:rPr>
+          <w:rFonts w:ascii="Calibri" w:hAnsi="Calibri" w:cs="Calibri"/>
+          <w:b/>
+          <w:bCs/>
+          <w:sz w:val="28"/>
+          <w:szCs w:val="28"/>
+        </w:rPr>
+        <w:t>Treaments</w:t>
+      </w:r>
+      <w:r>
+        <w:rPr>
+          <w:rFonts w:ascii="Calibri" w:hAnsi="Calibri" w:cs="Calibri"/>
+          <w:sz w:val="28"/>
+          <w:szCs w:val="28"/>
+        </w:rPr>
+        <w:t>:</w:t>
+      </w:r>
+      <w:r>
+        <w:rPr>
+          <w:rFonts w:ascii="Calibri" w:hAnsi="Calibri" w:cs="Calibri"/>
+          <w:sz w:val="28"/>
+          <w:szCs w:val="28"/>
+        </w:rPr>
+        <w:t xml:space="preserve"> les</w:t>
+      </w:r>
+      <w:r>
+        <w:rPr>
+          <w:rFonts w:ascii="Calibri" w:hAnsi="Calibri" w:cs="Calibri"/>
+          <w:sz w:val="28"/>
+          <w:szCs w:val="28"/>
+        </w:rPr>
+        <w:t xml:space="preserve"> traitement</w:t>
+      </w:r>
+      <w:r>
+        <w:rPr>
+          <w:rFonts w:ascii="Calibri" w:hAnsi="Calibri" w:cs="Calibri"/>
+          <w:sz w:val="28"/>
+          <w:szCs w:val="28"/>
+        </w:rPr>
+        <w:t>s pour le problème</w:t>
+      </w:r>
+      <w:r>
+        <w:rPr>
+          <w:rFonts w:ascii="Calibri" w:hAnsi="Calibri" w:cs="Calibri"/>
+          <w:sz w:val="28"/>
+          <w:szCs w:val="28"/>
+        </w:rPr>
+        <w:t>.</w:t>
+      </w:r>
+    </w:p>
+    <w:p>
+      <w:pPr>
+        <w:ind w:left="1440"/>
+        <w:rPr>
+          <w:rFonts w:ascii="Calibri" w:hAnsi="Calibri" w:cs="Calibri"/>
+          <w:sz w:val="28"/>
+          <w:szCs w:val="28"/>
+        </w:rPr>
+      </w:pPr>
+    </w:p>
+    <w:p>
+      <w:pPr>
+        <w:ind w:left="720"/>
+        <w:rPr>
+          <w:rFonts w:ascii="Calibri" w:hAnsi="Calibri" w:cs="Calibri"/>
+          <w:sz w:val="28"/>
+          <w:szCs w:val="28"/>
+        </w:rPr>
+      </w:pPr>
+      <w:r>
+        <w:rPr>
+          <w:rFonts w:ascii="Calibri" w:hAnsi="Calibri" w:cs="Calibri"/>
+          <w:b/>
+          <w:bCs/>
+          <w:sz w:val="28"/>
+          <w:szCs w:val="28"/>
+        </w:rPr>
+        <w:t>4) QUIZ</w:t>
+      </w:r>
+      <w:r>
+        <w:rPr>
+          <w:rFonts w:ascii="Calibri" w:hAnsi="Calibri" w:cs="Calibri"/>
+          <w:b/>
+          <w:bCs/>
+          <w:sz w:val="28"/>
+          <w:szCs w:val="28"/>
+        </w:rPr>
+        <w:t xml:space="preserve">: </w:t>
+      </w:r>
+      <w:r>
+        <w:rPr>
+          <w:rFonts w:ascii="Calibri" w:hAnsi="Calibri" w:cs="Calibri"/>
+          <w:sz w:val="28"/>
+          <w:szCs w:val="28"/>
+        </w:rPr>
+        <w:t>l’</w:t>
+      </w:r>
+      <w:r>
+        <w:rPr>
+          <w:rFonts w:ascii="Calibri" w:hAnsi="Calibri" w:cs="Calibri"/>
+          <w:sz w:val="28"/>
+          <w:szCs w:val="28"/>
+        </w:rPr>
+        <w:t>entité</w:t>
+      </w:r>
+      <w:r>
+        <w:rPr>
+          <w:rFonts w:ascii="Calibri" w:hAnsi="Calibri" w:cs="Calibri"/>
+          <w:sz w:val="28"/>
+          <w:szCs w:val="28"/>
+        </w:rPr>
+        <w:t xml:space="preserve"> qui représente le test</w:t>
+      </w:r>
+      <w:r>
+        <w:rPr>
+          <w:rFonts w:ascii="Calibri" w:hAnsi="Calibri" w:cs="Calibri"/>
+          <w:sz w:val="28"/>
+          <w:szCs w:val="28"/>
+        </w:rPr>
+        <w:t xml:space="preserve"> </w:t>
+      </w:r>
+      <w:r>
+        <w:rPr>
+          <w:rFonts w:ascii="Calibri" w:hAnsi="Calibri" w:cs="Calibri"/>
+          <w:sz w:val="28"/>
+          <w:szCs w:val="28"/>
+        </w:rPr>
+        <w:t xml:space="preserve">pour </w:t>
+      </w:r>
+      <w:r>
+        <w:rPr>
+          <w:rFonts w:ascii="Calibri" w:hAnsi="Calibri" w:cs="Calibri"/>
+          <w:sz w:val="28"/>
+          <w:szCs w:val="28"/>
+        </w:rPr>
+        <w:t>vérifier certains symptômes indiquant la probabilité que l'utilisateur souffre de certaines maladies mentales. Cette entité comprend les propriétés suivantes:</w:t>
+      </w:r>
+    </w:p>
+    <w:p>
+      <w:pPr>
+        <w:ind w:left="1440"/>
+        <w:rPr>
+          <w:rFonts w:ascii="Calibri" w:hAnsi="Calibri" w:cs="Calibri"/>
+          <w:sz w:val="28"/>
+          <w:szCs w:val="28"/>
+        </w:rPr>
+      </w:pPr>
+      <w:r>
+        <w:rPr>
+          <w:rFonts w:ascii="Calibri" w:hAnsi="Calibri" w:cs="Calibri"/>
+          <w:sz w:val="28"/>
+          <w:szCs w:val="28"/>
+        </w:rPr>
+        <w:t xml:space="preserve">- </w:t>
+      </w:r>
+      <w:r>
+        <w:rPr>
+          <w:rFonts w:ascii="Calibri" w:hAnsi="Calibri" w:cs="Calibri"/>
+          <w:b/>
+          <w:bCs/>
+          <w:sz w:val="28"/>
+          <w:szCs w:val="28"/>
+        </w:rPr>
+        <w:t>ID</w:t>
+      </w:r>
+      <w:r>
+        <w:rPr>
+          <w:rFonts w:ascii="Calibri" w:hAnsi="Calibri" w:cs="Calibri"/>
+          <w:sz w:val="28"/>
+          <w:szCs w:val="28"/>
+        </w:rPr>
+        <w:t>: code du quiz, unique.</w:t>
+      </w:r>
+    </w:p>
+    <w:p>
+      <w:pPr>
+        <w:ind w:left="1440"/>
+        <w:rPr>
+          <w:rFonts w:ascii="Calibri" w:hAnsi="Calibri" w:cs="Calibri"/>
+          <w:sz w:val="28"/>
+          <w:szCs w:val="28"/>
+        </w:rPr>
+      </w:pPr>
+      <w:r>
+        <w:rPr>
+          <w:rFonts w:ascii="Calibri" w:hAnsi="Calibri" w:cs="Calibri"/>
+          <w:sz w:val="28"/>
+          <w:szCs w:val="28"/>
+        </w:rPr>
+        <w:t xml:space="preserve">- </w:t>
+      </w:r>
+      <w:r>
+        <w:rPr>
+          <w:rFonts w:ascii="Calibri" w:hAnsi="Calibri" w:cs="Calibri"/>
+          <w:b/>
+          <w:bCs/>
+          <w:sz w:val="28"/>
+          <w:szCs w:val="28"/>
+        </w:rPr>
+        <w:t>Nom</w:t>
+      </w:r>
+      <w:r>
+        <w:rPr>
+          <w:rFonts w:ascii="Calibri" w:hAnsi="Calibri" w:cs="Calibri"/>
+          <w:sz w:val="28"/>
+          <w:szCs w:val="28"/>
+        </w:rPr>
+        <w:t>: nom du quiz</w:t>
+      </w:r>
+    </w:p>
+    <w:p>
+      <w:pPr>
+        <w:ind w:left="720"/>
+        <w:rPr>
+          <w:rFonts w:ascii="Calibri" w:hAnsi="Calibri" w:cs="Calibri"/>
+          <w:sz w:val="28"/>
+          <w:szCs w:val="28"/>
+        </w:rPr>
+      </w:pPr>
+      <w:r>
+        <w:rPr>
+          <w:rFonts w:ascii="Calibri" w:hAnsi="Calibri" w:cs="Calibri"/>
+          <w:b/>
+          <w:bCs/>
+          <w:sz w:val="28"/>
+          <w:szCs w:val="28"/>
+        </w:rPr>
+        <w:t>5) QUIZ_DETAIL</w:t>
+      </w:r>
+      <w:r>
+        <w:rPr>
+          <w:rFonts w:ascii="Calibri" w:hAnsi="Calibri" w:cs="Calibri"/>
+          <w:b/>
+          <w:bCs/>
+          <w:sz w:val="28"/>
+          <w:szCs w:val="28"/>
+        </w:rPr>
+        <w:t xml:space="preserve">: </w:t>
+      </w:r>
+      <w:r>
+        <w:rPr>
+          <w:rFonts w:ascii="Calibri" w:hAnsi="Calibri" w:cs="Calibri"/>
+          <w:sz w:val="28"/>
+          <w:szCs w:val="28"/>
+        </w:rPr>
+        <w:t>L'entité représente les questions de chaque quiz, y compris des attributs tels que:</w:t>
+      </w:r>
+    </w:p>
+    <w:p>
+      <w:pPr>
+        <w:ind w:left="1440"/>
+        <w:rPr>
+          <w:rFonts w:ascii="Calibri" w:hAnsi="Calibri" w:cs="Calibri"/>
+          <w:sz w:val="28"/>
+          <w:szCs w:val="28"/>
+        </w:rPr>
+      </w:pPr>
+      <w:r>
+        <w:rPr>
+          <w:rFonts w:ascii="Calibri" w:hAnsi="Calibri" w:cs="Calibri"/>
+          <w:b/>
+          <w:bCs/>
+          <w:sz w:val="28"/>
+          <w:szCs w:val="28"/>
+        </w:rPr>
+        <w:t xml:space="preserve">- ID: </w:t>
+      </w:r>
+      <w:r>
+        <w:rPr>
+          <w:rFonts w:ascii="Calibri" w:hAnsi="Calibri" w:cs="Calibri"/>
+          <w:sz w:val="28"/>
+          <w:szCs w:val="28"/>
+        </w:rPr>
+        <w:t>code de la question, unique</w:t>
+      </w:r>
+    </w:p>
+    <w:p>
+      <w:pPr>
+        <w:ind w:left="1440"/>
+        <w:rPr>
+          <w:rFonts w:ascii="Calibri" w:hAnsi="Calibri" w:cs="Calibri"/>
+          <w:sz w:val="28"/>
+          <w:szCs w:val="28"/>
+        </w:rPr>
+      </w:pPr>
+      <w:r>
+        <w:rPr>
+          <w:rFonts w:ascii="Calibri" w:hAnsi="Calibri" w:cs="Calibri"/>
+          <w:b/>
+          <w:bCs/>
+          <w:sz w:val="28"/>
+          <w:szCs w:val="28"/>
+        </w:rPr>
+        <w:t xml:space="preserve">- question: </w:t>
+      </w:r>
+      <w:r>
+        <w:rPr>
+          <w:rFonts w:ascii="Calibri" w:hAnsi="Calibri" w:cs="Calibri"/>
+          <w:sz w:val="28"/>
+          <w:szCs w:val="28"/>
+        </w:rPr>
+        <w:t>le contenu de la question</w:t>
+      </w:r>
+    </w:p>
+    <w:p>
+      <w:pPr>
+        <w:ind w:left="1440"/>
+        <w:rPr>
+          <w:rFonts w:ascii="Calibri" w:hAnsi="Calibri" w:cs="Calibri"/>
+          <w:b/>
+          <w:bCs/>
+          <w:sz w:val="28"/>
+          <w:szCs w:val="28"/>
+        </w:rPr>
+      </w:pPr>
+      <w:r>
+        <w:rPr>
+          <w:rFonts w:ascii="Calibri" w:hAnsi="Calibri" w:cs="Calibri"/>
+          <w:b/>
+          <w:bCs/>
+          <w:sz w:val="28"/>
+          <w:szCs w:val="28"/>
+        </w:rPr>
+        <w:t xml:space="preserve">- réponses: </w:t>
+      </w:r>
+      <w:r>
+        <w:rPr>
+          <w:rFonts w:ascii="Calibri" w:hAnsi="Calibri" w:cs="Calibri"/>
+          <w:sz w:val="28"/>
+          <w:szCs w:val="28"/>
+        </w:rPr>
+        <w:t>liste de 4 réponses</w:t>
+      </w:r>
+    </w:p>
+    <w:p>
+      <w:pPr>
+        <w:ind w:left="1440"/>
+        <w:rPr>
+          <w:rFonts w:ascii="Calibri" w:hAnsi="Calibri" w:cs="Calibri"/>
+          <w:sz w:val="28"/>
+          <w:szCs w:val="28"/>
+        </w:rPr>
+      </w:pPr>
+      <w:r>
+        <w:rPr>
+          <w:rFonts w:ascii="Calibri" w:hAnsi="Calibri" w:cs="Calibri"/>
+          <w:b/>
+          <w:bCs/>
+          <w:sz w:val="28"/>
+          <w:szCs w:val="28"/>
+        </w:rPr>
+        <w:lastRenderedPageBreak/>
+        <w:t xml:space="preserve">- score_answers: </w:t>
+      </w:r>
+      <w:r>
+        <w:rPr>
+          <w:rFonts w:ascii="Calibri" w:hAnsi="Calibri" w:cs="Calibri"/>
+          <w:sz w:val="28"/>
+          <w:szCs w:val="28"/>
+        </w:rPr>
+        <w:t xml:space="preserve">la liste comprend 4 points, correspondant à 4 </w:t>
+      </w:r>
+      <w:r>
+        <w:rPr>
+          <w:rFonts w:ascii="Calibri" w:hAnsi="Calibri" w:cs="Calibri"/>
+          <w:sz w:val="28"/>
+          <w:szCs w:val="28"/>
+        </w:rPr>
+        <w:t>réponses</w:t>
+      </w:r>
+    </w:p>
+    <w:p>
+      <w:pPr>
+        <w:ind w:left="1440"/>
+        <w:rPr>
+          <w:rFonts w:ascii="Calibri" w:hAnsi="Calibri" w:cs="Calibri"/>
+          <w:b/>
+          <w:bCs/>
+          <w:sz w:val="28"/>
+          <w:szCs w:val="28"/>
+        </w:rPr>
+      </w:pPr>
+      <w:r>
+        <w:rPr>
+          <w:rFonts w:ascii="Calibri" w:hAnsi="Calibri" w:cs="Calibri"/>
+          <w:b/>
+          <w:bCs/>
+          <w:sz w:val="28"/>
+          <w:szCs w:val="28"/>
+        </w:rPr>
+        <w:t xml:space="preserve">- score: </w:t>
+      </w:r>
+      <w:r>
+        <w:rPr>
+          <w:rFonts w:ascii="Calibri" w:hAnsi="Calibri" w:cs="Calibri"/>
+          <w:sz w:val="28"/>
+          <w:szCs w:val="28"/>
+        </w:rPr>
+        <w:t>score total du test.</w:t>
+      </w:r>
+    </w:p>
+    <w:p>
+      <w:pPr>
+        <w:ind w:left="1440"/>
+        <w:rPr>
+          <w:rFonts w:ascii="Calibri" w:hAnsi="Calibri" w:cs="Calibri"/>
+          <w:sz w:val="28"/>
+          <w:szCs w:val="28"/>
+        </w:rPr>
+      </w:pPr>
+      <w:r>
+        <w:rPr>
+          <w:rFonts w:ascii="Calibri" w:hAnsi="Calibri" w:cs="Calibri"/>
+          <w:b/>
+          <w:bCs/>
+          <w:sz w:val="28"/>
+          <w:szCs w:val="28"/>
+        </w:rPr>
+        <w:t xml:space="preserve">- quiz: </w:t>
+      </w:r>
+      <w:r>
+        <w:rPr>
+          <w:rFonts w:ascii="Calibri" w:hAnsi="Calibri" w:cs="Calibri"/>
+          <w:sz w:val="28"/>
+          <w:szCs w:val="28"/>
+        </w:rPr>
+        <w:t>le code du quiz auquel appartient la question</w:t>
+      </w:r>
+      <w:r>
+        <w:rPr>
+          <w:rFonts w:ascii="Calibri" w:hAnsi="Calibri" w:cs="Calibri"/>
+          <w:sz w:val="28"/>
+          <w:szCs w:val="28"/>
+        </w:rPr>
+        <w:t>.</w:t>
+      </w:r>
+    </w:p>
+    <w:p>
+      <w:pPr>
+        <w:rPr>
+          <w:rFonts w:ascii="Calibri" w:hAnsi="Calibri" w:cs="Calibri"/>
+          <w:sz w:val="28"/>
+          <w:szCs w:val="28"/>
+        </w:rPr>
       </w:pPr>
     </w:p>
     <w:p>
@@ -3021,7 +4382,7 @@
                     <pic:cNvPicPr/>
                   </pic:nvPicPr>
                   <pic:blipFill>
-                    <a:blip r:embed="rId8"/>
+                    <a:blip r:embed="rId9"/>
                     <a:stretch>
                       <a:fillRect/>
                     </a:stretch>
@@ -3118,7 +4479,7 @@
                     <pic:cNvPicPr/>
                   </pic:nvPicPr>
                   <pic:blipFill>
-                    <a:blip r:embed="rId9">
+                    <a:blip r:embed="rId10">
                       <a:extLst>
                         <a:ext uri="{28A0092B-C50C-407E-A947-70E740481C1C}">
                           <a14:useLocalDpi xmlns:a14="http://schemas.microsoft.com/office/drawing/2010/main" val="0"/>
@@ -3209,7 +4570,7 @@
                     <pic:cNvPicPr/>
                   </pic:nvPicPr>
                   <pic:blipFill>
-                    <a:blip r:embed="rId10"/>
+                    <a:blip r:embed="rId11"/>
                     <a:stretch>
                       <a:fillRect/>
                     </a:stretch>
@@ -3273,81 +4634,6 @@
             <wp:extent cx="2676525" cy="2943225"/>
             <wp:effectExtent l="0" t="0" r="9525" b="9525"/>
             <wp:docPr id="8" name="Picture 8"/>
-            <wp:cNvGraphicFramePr>
-              <a:graphicFrameLocks xmlns:a="http://schemas.openxmlformats.org/drawingml/2006/main" noChangeAspect="1"/>
-            </wp:cNvGraphicFramePr>
-            <a:graphic xmlns:a="http://schemas.openxmlformats.org/drawingml/2006/main">
-              <a:graphicData uri="http://schemas.openxmlformats.org/drawingml/2006/picture">
-                <pic:pic xmlns:pic="http://schemas.openxmlformats.org/drawingml/2006/picture">
-                  <pic:nvPicPr>
-                    <pic:cNvPr id="1" name=""/>
-                    <pic:cNvPicPr/>
-                  </pic:nvPicPr>
-                  <pic:blipFill>
-                    <a:blip r:embed="rId11"/>
-                    <a:stretch>
-                      <a:fillRect/>
-                    </a:stretch>
-                  </pic:blipFill>
-                  <pic:spPr>
-                    <a:xfrm>
-                      <a:off x="0" y="0"/>
-                      <a:ext cx="2676525" cy="2943225"/>
-                    </a:xfrm>
-                    <a:prstGeom prst="rect">
-                      <a:avLst/>
-                    </a:prstGeom>
-                  </pic:spPr>
-                </pic:pic>
-              </a:graphicData>
-            </a:graphic>
-          </wp:inline>
-        </w:drawing>
-      </w:r>
-    </w:p>
-    <w:p>
-      <w:pPr>
-        <w:pStyle w:val="ListParagraph"/>
-        <w:numPr>
-          <w:ilvl w:val="0"/>
-          <w:numId w:val="10"/>
-        </w:numPr>
-        <w:rPr>
-          <w:b/>
-          <w:bCs/>
-          <w:sz w:val="28"/>
-          <w:szCs w:val="28"/>
-        </w:rPr>
-      </w:pPr>
-      <w:r>
-        <w:rPr>
-          <w:b/>
-          <w:bCs/>
-          <w:sz w:val="28"/>
-          <w:szCs w:val="28"/>
-        </w:rPr>
-        <w:t>Question</w:t>
-      </w:r>
-    </w:p>
-    <w:p>
-      <w:pPr>
-        <w:jc w:val="center"/>
-        <w:rPr>
-          <w:b/>
-          <w:bCs/>
-          <w:sz w:val="28"/>
-          <w:szCs w:val="28"/>
-        </w:rPr>
-      </w:pPr>
-      <w:r>
-        <w:rPr>
-          <w:noProof/>
-        </w:rPr>
-        <w:drawing>
-          <wp:inline distT="0" distB="0" distL="0" distR="0" wp14:anchorId="65468E6A" wp14:editId="52E82308">
-            <wp:extent cx="2032000" cy="1952000"/>
-            <wp:effectExtent l="0" t="0" r="6350" b="0"/>
-            <wp:docPr id="7" name="Picture 7"/>
             <wp:cNvGraphicFramePr>
               <a:graphicFrameLocks xmlns:a="http://schemas.openxmlformats.org/drawingml/2006/main" noChangeAspect="1"/>
             </wp:cNvGraphicFramePr>
@@ -3367,7 +4653,7 @@
                   <pic:spPr>
                     <a:xfrm>
                       <a:off x="0" y="0"/>
-                      <a:ext cx="2033612" cy="1953549"/>
+                      <a:ext cx="2676525" cy="2943225"/>
                     </a:xfrm>
                     <a:prstGeom prst="rect">
                       <a:avLst/>
@@ -3401,8 +4687,7 @@
           <w:sz w:val="28"/>
           <w:szCs w:val="28"/>
         </w:rPr>
-        <w:lastRenderedPageBreak/>
-        <w:t>User</w:t>
+        <w:t>Question</w:t>
       </w:r>
     </w:p>
     <w:p>
@@ -3420,10 +4705,10 @@
           <w:noProof/>
         </w:rPr>
         <w:drawing>
-          <wp:inline distT="0" distB="0" distL="0" distR="0" wp14:anchorId="112FC4D5" wp14:editId="1719AE0E">
-            <wp:extent cx="2494194" cy="2827866"/>
-            <wp:effectExtent l="0" t="0" r="1905" b="0"/>
-            <wp:docPr id="12" name="Picture 12"/>
+          <wp:inline distT="0" distB="0" distL="0" distR="0" wp14:anchorId="65468E6A" wp14:editId="52E82308">
+            <wp:extent cx="2032000" cy="1952000"/>
+            <wp:effectExtent l="0" t="0" r="6350" b="0"/>
+            <wp:docPr id="7" name="Picture 7"/>
             <wp:cNvGraphicFramePr>
               <a:graphicFrameLocks xmlns:a="http://schemas.openxmlformats.org/drawingml/2006/main" noChangeAspect="1"/>
             </wp:cNvGraphicFramePr>
@@ -3443,6 +4728,82 @@
                   <pic:spPr>
                     <a:xfrm>
                       <a:off x="0" y="0"/>
+                      <a:ext cx="2033612" cy="1953549"/>
+                    </a:xfrm>
+                    <a:prstGeom prst="rect">
+                      <a:avLst/>
+                    </a:prstGeom>
+                  </pic:spPr>
+                </pic:pic>
+              </a:graphicData>
+            </a:graphic>
+          </wp:inline>
+        </w:drawing>
+      </w:r>
+    </w:p>
+    <w:p>
+      <w:pPr>
+        <w:pStyle w:val="ListParagraph"/>
+        <w:numPr>
+          <w:ilvl w:val="0"/>
+          <w:numId w:val="10"/>
+        </w:numPr>
+        <w:rPr>
+          <w:b/>
+          <w:bCs/>
+          <w:sz w:val="28"/>
+          <w:szCs w:val="28"/>
+        </w:rPr>
+      </w:pPr>
+      <w:r>
+        <w:rPr>
+          <w:b/>
+          <w:bCs/>
+          <w:sz w:val="28"/>
+          <w:szCs w:val="28"/>
+        </w:rPr>
+        <w:lastRenderedPageBreak/>
+        <w:t>User</w:t>
+      </w:r>
+    </w:p>
+    <w:p>
+      <w:pPr>
+        <w:jc w:val="center"/>
+        <w:rPr>
+          <w:b/>
+          <w:bCs/>
+          <w:sz w:val="28"/>
+          <w:szCs w:val="28"/>
+        </w:rPr>
+      </w:pPr>
+      <w:r>
+        <w:rPr>
+          <w:noProof/>
+        </w:rPr>
+        <w:drawing>
+          <wp:inline distT="0" distB="0" distL="0" distR="0" wp14:anchorId="112FC4D5" wp14:editId="1719AE0E">
+            <wp:extent cx="2494194" cy="2827866"/>
+            <wp:effectExtent l="0" t="0" r="1905" b="0"/>
+            <wp:docPr id="12" name="Picture 12"/>
+            <wp:cNvGraphicFramePr>
+              <a:graphicFrameLocks xmlns:a="http://schemas.openxmlformats.org/drawingml/2006/main" noChangeAspect="1"/>
+            </wp:cNvGraphicFramePr>
+            <a:graphic xmlns:a="http://schemas.openxmlformats.org/drawingml/2006/main">
+              <a:graphicData uri="http://schemas.openxmlformats.org/drawingml/2006/picture">
+                <pic:pic xmlns:pic="http://schemas.openxmlformats.org/drawingml/2006/picture">
+                  <pic:nvPicPr>
+                    <pic:cNvPr id="1" name=""/>
+                    <pic:cNvPicPr/>
+                  </pic:nvPicPr>
+                  <pic:blipFill>
+                    <a:blip r:embed="rId14"/>
+                    <a:stretch>
+                      <a:fillRect/>
+                    </a:stretch>
+                  </pic:blipFill>
+                  <pic:spPr>
+                    <a:xfrm>
+                      <a:off x="0" y="0"/>
                       <a:ext cx="2498504" cy="2832753"/>
                     </a:xfrm>
                     <a:prstGeom prst="rect">
@@ -3510,7 +4871,7 @@
                     <pic:cNvPicPr/>
                   </pic:nvPicPr>
                   <pic:blipFill>
-                    <a:blip r:embed="rId14"/>
+                    <a:blip r:embed="rId15"/>
                     <a:stretch>
                       <a:fillRect/>
                     </a:stretch>
@@ -3604,7 +4965,7 @@
                     <pic:cNvPicPr/>
                   </pic:nvPicPr>
                   <pic:blipFill>
-                    <a:blip r:embed="rId15">
+                    <a:blip r:embed="rId16">
                       <a:extLst>
                         <a:ext uri="{28A0092B-C50C-407E-A947-70E740481C1C}">
                           <a14:useLocalDpi xmlns:a14="http://schemas.microsoft.com/office/drawing/2010/main" val="0"/>
@@ -5191,7 +6552,7 @@
       </w:r>
     </w:p>
     <w:sectPr>
-      <w:headerReference w:type="default" r:id="rId16"/>
+      <w:headerReference w:type="default" r:id="rId17"/>
       <w:pgSz w:w="12240" w:h="15840"/>
       <w:pgMar w:top="1440" w:right="1440" w:bottom="1440" w:left="1440" w:header="720" w:footer="720" w:gutter="0"/>
       <w:cols w:space="720"/>

</xml_diff>

<commit_message>
Update DR and ER image. More details for RP02
</commit_message>
<xml_diff>
--- a/03_Rapport02.docx
+++ b/03_Rapport02.docx
@@ -2936,7 +2936,39 @@
           <w:sz w:val="28"/>
           <w:szCs w:val="28"/>
         </w:rPr>
-        <w:t>voir le fichier ER.png pour plus de détails</w:t>
+        <w:t xml:space="preserve">voir le fichier </w:t>
+      </w:r>
+      <w:r>
+        <w:rPr>
+          <w:rFonts w:ascii="Calibri" w:hAnsi="Calibri" w:cs="Calibri"/>
+          <w:b/>
+          <w:bCs/>
+          <w:i/>
+          <w:iCs/>
+          <w:sz w:val="28"/>
+          <w:szCs w:val="28"/>
+        </w:rPr>
+        <w:t>ER.png</w:t>
+      </w:r>
+      <w:r>
+        <w:rPr>
+          <w:rFonts w:ascii="Calibri" w:hAnsi="Calibri" w:cs="Calibri"/>
+          <w:i/>
+          <w:iCs/>
+          <w:sz w:val="28"/>
+          <w:szCs w:val="28"/>
+        </w:rPr>
+        <w:t xml:space="preserve"> pour plus </w:t>
+      </w:r>
+      <w:r>
+        <w:rPr>
+          <w:rFonts w:ascii="Calibri" w:hAnsi="Calibri" w:cs="Calibri"/>
+          <w:i/>
+          <w:iCs/>
+          <w:sz w:val="28"/>
+          <w:szCs w:val="28"/>
+        </w:rPr>
+        <w:t>claire</w:t>
       </w:r>
       <w:r>
         <w:rPr>
@@ -4040,6 +4072,16 @@
     </w:p>
     <w:p>
       <w:pPr>
+        <w:ind w:left="1440"/>
+        <w:rPr>
+          <w:rFonts w:ascii="Calibri" w:hAnsi="Calibri" w:cs="Calibri"/>
+          <w:sz w:val="28"/>
+          <w:szCs w:val="28"/>
+        </w:rPr>
+      </w:pPr>
+    </w:p>
+    <w:p>
+      <w:pPr>
         <w:ind w:left="720"/>
         <w:rPr>
           <w:rFonts w:ascii="Calibri" w:hAnsi="Calibri" w:cs="Calibri"/>
@@ -4151,6 +4193,7 @@
           <w:sz w:val="28"/>
           <w:szCs w:val="28"/>
         </w:rPr>
+        <w:lastRenderedPageBreak/>
         <w:t xml:space="preserve">- réponses: </w:t>
       </w:r>
       <w:r>
@@ -4179,7 +4222,6 @@
           <w:sz w:val="28"/>
           <w:szCs w:val="28"/>
         </w:rPr>
-        <w:lastRenderedPageBreak/>
         <w:t xml:space="preserve">- score_answers: </w:t>
       </w:r>
       <w:r>
@@ -4303,9 +4345,101 @@
     </w:p>
     <w:p>
       <w:pPr>
-        <w:pStyle w:val="ListParagraph"/>
-        <w:ind w:left="1080"/>
-      </w:pPr>
+        <w:ind w:left="360"/>
+        <w:rPr>
+          <w:rFonts w:ascii="Calibri" w:hAnsi="Calibri" w:cs="Calibri"/>
+          <w:sz w:val="28"/>
+          <w:szCs w:val="28"/>
+        </w:rPr>
+      </w:pPr>
+      <w:r>
+        <w:rPr>
+          <w:rFonts w:ascii="Calibri" w:hAnsi="Calibri" w:cs="Calibri"/>
+          <w:sz w:val="28"/>
+          <w:szCs w:val="28"/>
+        </w:rPr>
+        <w:t>À partir du schéma ER, le schéma relationnel</w:t>
+      </w:r>
+      <w:r>
+        <w:rPr>
+          <w:rFonts w:ascii="Calibri" w:hAnsi="Calibri" w:cs="Calibri"/>
+          <w:sz w:val="28"/>
+          <w:szCs w:val="28"/>
+        </w:rPr>
+        <w:t xml:space="preserve"> </w:t>
+      </w:r>
+      <w:r>
+        <w:rPr>
+          <w:rFonts w:ascii="Calibri" w:hAnsi="Calibri" w:cs="Calibri"/>
+          <w:i/>
+          <w:iCs/>
+          <w:sz w:val="28"/>
+          <w:szCs w:val="28"/>
+        </w:rPr>
+        <w:t>(</w:t>
+      </w:r>
+      <w:r>
+        <w:rPr>
+          <w:rFonts w:ascii="Calibri" w:hAnsi="Calibri" w:cs="Calibri"/>
+          <w:i/>
+          <w:iCs/>
+          <w:sz w:val="28"/>
+          <w:szCs w:val="28"/>
+        </w:rPr>
+        <w:t xml:space="preserve">voir le fichier </w:t>
+      </w:r>
+      <w:r>
+        <w:rPr>
+          <w:rFonts w:ascii="Calibri" w:hAnsi="Calibri" w:cs="Calibri"/>
+          <w:b/>
+          <w:bCs/>
+          <w:i/>
+          <w:iCs/>
+          <w:sz w:val="28"/>
+          <w:szCs w:val="28"/>
+        </w:rPr>
+        <w:t>DR</w:t>
+      </w:r>
+      <w:r>
+        <w:rPr>
+          <w:rFonts w:ascii="Calibri" w:hAnsi="Calibri" w:cs="Calibri"/>
+          <w:b/>
+          <w:bCs/>
+          <w:i/>
+          <w:iCs/>
+          <w:sz w:val="28"/>
+          <w:szCs w:val="28"/>
+        </w:rPr>
+        <w:t>.png</w:t>
+      </w:r>
+      <w:r>
+        <w:rPr>
+          <w:rFonts w:ascii="Calibri" w:hAnsi="Calibri" w:cs="Calibri"/>
+          <w:i/>
+          <w:iCs/>
+          <w:sz w:val="28"/>
+          <w:szCs w:val="28"/>
+        </w:rPr>
+        <w:t xml:space="preserve"> pour plus </w:t>
+      </w:r>
+      <w:r>
+        <w:rPr>
+          <w:rFonts w:ascii="Calibri" w:hAnsi="Calibri" w:cs="Calibri"/>
+          <w:i/>
+          <w:iCs/>
+          <w:sz w:val="28"/>
+          <w:szCs w:val="28"/>
+        </w:rPr>
+        <w:t>claire)</w:t>
+      </w:r>
+      <w:r>
+        <w:rPr>
+          <w:rFonts w:ascii="Calibri" w:hAnsi="Calibri" w:cs="Calibri"/>
+          <w:sz w:val="28"/>
+          <w:szCs w:val="28"/>
+        </w:rPr>
+        <w:t xml:space="preserve"> est reconstruit comme suit:</w:t>
+      </w:r>
     </w:p>
     <w:p/>
     <w:p>

</xml_diff>